<commit_message>
Actualiza UI, PDF y documentos
</commit_message>
<xml_diff>
--- a/INFORME PLANTA BOBRICK 2024.docx
+++ b/INFORME PLANTA BOBRICK 2024.docx
@@ -1,6 +1,6 @@
 
 <file path=word/document.xml><?xml version="1.0" encoding="utf-8"?>
-<w:document xmlns:wpc="http://schemas.microsoft.com/office/word/2010/wordprocessingCanvas" xmlns:cx="http://schemas.microsoft.com/office/drawing/2014/chartex" xmlns:mc="http://schemas.openxmlformats.org/markup-compatibility/2006" xmlns:o="urn:schemas-microsoft-com:office:office" xmlns:r="http://schemas.openxmlformats.org/officeDocument/2006/relationships" xmlns:m="http://schemas.openxmlformats.org/officeDocument/2006/math" xmlns:v="urn:schemas-microsoft-com:vml" xmlns:wp14="http://schemas.microsoft.com/office/word/2010/wordprocessingDrawing" xmlns:wp="http://schemas.openxmlformats.org/drawingml/2006/wordprocessingDrawing" xmlns:w10="urn:schemas-microsoft-com:office:word" xmlns:w="http://schemas.openxmlformats.org/wordprocessingml/2006/main" xmlns:w14="http://schemas.microsoft.com/office/word/2010/wordml" xmlns:w15="http://schemas.microsoft.com/office/word/2012/wordml" xmlns:w16se="http://schemas.microsoft.com/office/word/2015/wordml/symex" xmlns:wpg="http://schemas.microsoft.com/office/word/2010/wordprocessingGroup" xmlns:wpi="http://schemas.microsoft.com/office/word/2010/wordprocessingInk" xmlns:wne="http://schemas.microsoft.com/office/word/2006/wordml" xmlns:wps="http://schemas.microsoft.com/office/word/2010/wordprocessingShape" mc:Ignorable="w14 w15 w16se wp14">
+<w:document xmlns:wpc="http://schemas.microsoft.com/office/word/2010/wordprocessingCanvas" xmlns:cx="http://schemas.microsoft.com/office/drawing/2014/chartex" xmlns:cx1="http://schemas.microsoft.com/office/drawing/2015/9/8/chartex" xmlns:cx2="http://schemas.microsoft.com/office/drawing/2015/10/21/chartex" xmlns:cx3="http://schemas.microsoft.com/office/drawing/2016/5/9/chartex" xmlns:cx4="http://schemas.microsoft.com/office/drawing/2016/5/10/chartex" xmlns:cx5="http://schemas.microsoft.com/office/drawing/2016/5/11/chartex" xmlns:cx6="http://schemas.microsoft.com/office/drawing/2016/5/12/chartex" xmlns:cx7="http://schemas.microsoft.com/office/drawing/2016/5/13/chartex" xmlns:cx8="http://schemas.microsoft.com/office/drawing/2016/5/14/chartex" xmlns:mc="http://schemas.openxmlformats.org/markup-compatibility/2006" xmlns:aink="http://schemas.microsoft.com/office/drawing/2016/ink" xmlns:am3d="http://schemas.microsoft.com/office/drawing/2017/model3d" xmlns:o="urn:schemas-microsoft-com:office:office" xmlns:oel="http://schemas.microsoft.com/office/2019/extlst" xmlns:r="http://schemas.openxmlformats.org/officeDocument/2006/relationships" xmlns:m="http://schemas.openxmlformats.org/officeDocument/2006/math" xmlns:v="urn:schemas-microsoft-com:vml" xmlns:wp14="http://schemas.microsoft.com/office/word/2010/wordprocessingDrawing" xmlns:wp="http://schemas.openxmlformats.org/drawingml/2006/wordprocessingDrawing" xmlns:w10="urn:schemas-microsoft-com:office:word" xmlns:w="http://schemas.openxmlformats.org/wordprocessingml/2006/main" xmlns:w14="http://schemas.microsoft.com/office/word/2010/wordml" xmlns:w15="http://schemas.microsoft.com/office/word/2012/wordml" xmlns:w16cex="http://schemas.microsoft.com/office/word/2018/wordml/cex" xmlns:w16cid="http://schemas.microsoft.com/office/word/2016/wordml/cid" xmlns:w16="http://schemas.microsoft.com/office/word/2018/wordml" xmlns:w16du="http://schemas.microsoft.com/office/word/2023/wordml/word16du" xmlns:w16sdtdh="http://schemas.microsoft.com/office/word/2020/wordml/sdtdatahash" xmlns:w16sdtfl="http://schemas.microsoft.com/office/word/2024/wordml/sdtformatlock" xmlns:w16se="http://schemas.microsoft.com/office/word/2015/wordml/symex" xmlns:wpg="http://schemas.microsoft.com/office/word/2010/wordprocessingGroup" xmlns:wpi="http://schemas.microsoft.com/office/word/2010/wordprocessingInk" xmlns:wne="http://schemas.microsoft.com/office/word/2006/wordml" xmlns:wps="http://schemas.microsoft.com/office/word/2010/wordprocessingShape" mc:Ignorable="w14 w15 w16se w16cid w16 w16cex w16sdtdh w16sdtfl w16du wp14">
   <w:body>
     <w:p>
       <w:pPr>
@@ -1623,7 +1623,7 @@
           </mc:Choice>
           <mc:Fallback>
             <w:pict>
-              <v:line w14:anchorId="4244A4DD" id="6 Conector recto" o:spid="_x0000_s1026" style="position:absolute;flip:y;z-index:251657728;visibility:visible;mso-wrap-style:square;mso-wrap-distance-left:9pt;mso-wrap-distance-top:0;mso-wrap-distance-right:9pt;mso-wrap-distance-bottom:0;mso-position-horizontal:absolute;mso-position-horizontal-relative:text;mso-position-vertical:absolute;mso-position-vertical-relative:text" from="-4.1pt,32.1pt" to="652.9pt,33.6pt" o:gfxdata="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" strokecolor="#00b050" strokeweight="3pt">
+              <v:line w14:anchorId="686F92B9" id="6 Conector recto" o:spid="_x0000_s1026" style="position:absolute;flip:y;z-index:251657728;visibility:visible;mso-wrap-style:square;mso-wrap-distance-left:9pt;mso-wrap-distance-top:0;mso-wrap-distance-right:9pt;mso-wrap-distance-bottom:0;mso-position-horizontal:absolute;mso-position-horizontal-relative:text;mso-position-vertical:absolute;mso-position-vertical-relative:text" from="-4.1pt,32.1pt" to="652.9pt,33.6pt" o:gfxdata="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" strokecolor="#00b050" strokeweight="3pt">
                 <v:shadow on="t" color="black" opacity="22937f" origin=",.5" offset="0,.63889mm"/>
               </v:line>
             </w:pict>
@@ -2034,7 +2034,7 @@
           </mc:Choice>
           <mc:Fallback>
             <w:pict>
-              <v:line w14:anchorId="1B8EB229" id="2 Conector recto" o:spid="_x0000_s1026" style="position:absolute;flip:y;z-index:251651584;visibility:visible;mso-wrap-style:square;mso-wrap-distance-left:9pt;mso-wrap-distance-top:0;mso-wrap-distance-right:9pt;mso-wrap-distance-bottom:0;mso-position-horizontal:absolute;mso-position-horizontal-relative:text;mso-position-vertical:absolute;mso-position-vertical-relative:text" from="-1.1pt,6.65pt" to="655.9pt,8.15pt" o:gfxdata="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" strokecolor="#00b050" strokeweight="3pt">
+              <v:line w14:anchorId="1BB45C6E" id="2 Conector recto" o:spid="_x0000_s1026" style="position:absolute;flip:y;z-index:251651584;visibility:visible;mso-wrap-style:square;mso-wrap-distance-left:9pt;mso-wrap-distance-top:0;mso-wrap-distance-right:9pt;mso-wrap-distance-bottom:0;mso-position-horizontal:absolute;mso-position-horizontal-relative:text;mso-position-vertical:absolute;mso-position-vertical-relative:text" from="-1.1pt,6.65pt" to="655.9pt,8.15pt" o:gfxdata="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" strokecolor="#00b050" strokeweight="3pt">
                 <v:shadow on="t" color="black" opacity="22937f" origin=",.5" offset="0,.63889mm"/>
               </v:line>
             </w:pict>
@@ -2647,19 +2647,8 @@
           <w:szCs w:val="28"/>
           <w:lang w:val="es-PA"/>
         </w:rPr>
-        <w:t xml:space="preserve"> Oeste, </w:t>
-      </w:r>
-      <w:proofErr w:type="spellStart"/>
-      <w:r>
-        <w:rPr>
-          <w:rFonts w:ascii="Times New Roman" w:hAnsi="Times New Roman" w:cs="Times New Roman"/>
-          <w:sz w:val="28"/>
-          <w:szCs w:val="28"/>
-          <w:lang w:val="es-PA"/>
-        </w:rPr>
-        <w:t>Capira</w:t>
-      </w:r>
-      <w:proofErr w:type="spellEnd"/>
+        <w:t xml:space="preserve"> Oeste, Capira</w:t>
+      </w:r>
       <w:r>
         <w:rPr>
           <w:sz w:val="28"/>
@@ -2868,7 +2857,7 @@
           </mc:Choice>
           <mc:Fallback>
             <w:pict>
-              <v:line w14:anchorId="0C551778" id="5 Conector recto" o:spid="_x0000_s1026" style="position:absolute;flip:y;z-index:251659264;visibility:visible;mso-wrap-style:square;mso-wrap-distance-left:9pt;mso-wrap-distance-top:0;mso-wrap-distance-right:9pt;mso-wrap-distance-bottom:0;mso-position-horizontal:absolute;mso-position-horizontal-relative:text;mso-position-vertical:absolute;mso-position-vertical-relative:text" from="-4.2pt,33.45pt" to="652.8pt,34.95pt" o:gfxdata="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" strokecolor="#00b050" strokeweight="3pt">
+              <v:line w14:anchorId="7261CB1E" id="5 Conector recto" o:spid="_x0000_s1026" style="position:absolute;flip:y;z-index:251659264;visibility:visible;mso-wrap-style:square;mso-wrap-distance-left:9pt;mso-wrap-distance-top:0;mso-wrap-distance-right:9pt;mso-wrap-distance-bottom:0;mso-position-horizontal:absolute;mso-position-horizontal-relative:text;mso-position-vertical:absolute;mso-position-vertical-relative:text" from="-4.2pt,33.45pt" to="652.8pt,34.95pt" o:gfxdata="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" strokecolor="#00b050" strokeweight="3pt">
                 <v:shadow on="t" color="black" opacity="22937f" origin=",.5" offset="0,.63889mm"/>
               </v:line>
             </w:pict>
@@ -7929,7 +7918,7 @@
           </mc:Choice>
           <mc:Fallback>
             <w:pict>
-              <v:line w14:anchorId="42B293C7" id="5 Conector recto" o:spid="_x0000_s1026" style="position:absolute;flip:y;z-index:251677184;visibility:visible;mso-wrap-style:square;mso-wrap-distance-left:9pt;mso-wrap-distance-top:0;mso-wrap-distance-right:9pt;mso-wrap-distance-bottom:0;mso-position-horizontal:absolute;mso-position-horizontal-relative:text;mso-position-vertical:absolute;mso-position-vertical-relative:text" from="-4.2pt,33.45pt" to="652.8pt,34.95pt" o:gfxdata="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" strokecolor="#00b050" strokeweight="3pt">
+              <v:line w14:anchorId="0999A04E" id="5 Conector recto" o:spid="_x0000_s1026" style="position:absolute;flip:y;z-index:251677184;visibility:visible;mso-wrap-style:square;mso-wrap-distance-left:9pt;mso-wrap-distance-top:0;mso-wrap-distance-right:9pt;mso-wrap-distance-bottom:0;mso-position-horizontal:absolute;mso-position-horizontal-relative:text;mso-position-vertical:absolute;mso-position-vertical-relative:text" from="-4.2pt,33.45pt" to="652.8pt,34.95pt" o:gfxdata="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" strokecolor="#00b050" strokeweight="3pt">
                 <v:shadow on="t" color="black" opacity="22937f" origin=",.5" offset="0,.63889mm"/>
               </v:line>
             </w:pict>
@@ -13074,7 +13063,7 @@
           </mc:Choice>
           <mc:Fallback>
             <w:pict>
-              <v:line w14:anchorId="2F5586B6" id="2 Conector recto" o:spid="_x0000_s1026" style="position:absolute;flip:y;z-index:251656704;visibility:visible;mso-wrap-style:square;mso-wrap-distance-left:9pt;mso-wrap-distance-top:0;mso-wrap-distance-right:9pt;mso-wrap-distance-bottom:0;mso-position-horizontal:absolute;mso-position-horizontal-relative:text;mso-position-vertical:absolute;mso-position-vertical-relative:text" from="0,3pt" to="657pt,4.5pt" o:gfxdata="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" strokecolor="#00b050" strokeweight="3pt">
+              <v:line w14:anchorId="0778F639" id="2 Conector recto" o:spid="_x0000_s1026" style="position:absolute;flip:y;z-index:251656704;visibility:visible;mso-wrap-style:square;mso-wrap-distance-left:9pt;mso-wrap-distance-top:0;mso-wrap-distance-right:9pt;mso-wrap-distance-bottom:0;mso-position-horizontal:absolute;mso-position-horizontal-relative:text;mso-position-vertical:absolute;mso-position-vertical-relative:text" from="0,3pt" to="657pt,4.5pt" o:gfxdata="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" strokecolor="#00b050" strokeweight="3pt">
                 <v:shadow on="t" color="black" opacity="22937f" origin=",.5" offset="0,.63889mm"/>
               </v:line>
             </w:pict>
@@ -13685,8 +13674,6 @@
         </w:rPr>
         <w:t xml:space="preserve">leve </w:t>
       </w:r>
-      <w:bookmarkStart w:id="0" w:name="_GoBack"/>
-      <w:bookmarkEnd w:id="0"/>
       <w:r>
         <w:rPr>
           <w:sz w:val="28"/>
@@ -13832,7 +13819,7 @@
           </mc:Choice>
           <mc:Fallback>
             <w:pict>
-              <v:line w14:anchorId="4C7FD40D" id="2 Conector recto" o:spid="_x0000_s1026" style="position:absolute;flip:y;z-index:251679232;visibility:visible;mso-wrap-style:square;mso-wrap-distance-left:9pt;mso-wrap-distance-top:0;mso-wrap-distance-right:9pt;mso-wrap-distance-bottom:0;mso-position-horizontal:absolute;mso-position-horizontal-relative:text;mso-position-vertical:absolute;mso-position-vertical-relative:text" from="0,3pt" to="657pt,4.5pt" o:gfxdata="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" strokecolor="#00b050" strokeweight="3pt">
+              <v:line w14:anchorId="54748B3B" id="2 Conector recto" o:spid="_x0000_s1026" style="position:absolute;flip:y;z-index:251679232;visibility:visible;mso-wrap-style:square;mso-wrap-distance-left:9pt;mso-wrap-distance-top:0;mso-wrap-distance-right:9pt;mso-wrap-distance-bottom:0;mso-position-horizontal:absolute;mso-position-horizontal-relative:text;mso-position-vertical:absolute;mso-position-vertical-relative:text" from="0,3pt" to="657pt,4.5pt" o:gfxdata="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" strokecolor="#00b050" strokeweight="3pt">
                 <v:shadow on="t" color="black" opacity="22937f" origin=",.5" offset="0,.63889mm"/>
               </v:line>
             </w:pict>
@@ -14503,7 +14490,7 @@
           </mc:Choice>
           <mc:Fallback>
             <w:pict>
-              <v:line w14:anchorId="65064745" id="4 Conector recto" o:spid="_x0000_s1026" style="position:absolute;flip:y;z-index:251654656;visibility:visible;mso-wrap-style:square;mso-wrap-distance-left:9pt;mso-wrap-distance-top:0;mso-wrap-distance-right:9pt;mso-wrap-distance-bottom:0;mso-position-horizontal:absolute;mso-position-horizontal-relative:text;mso-position-vertical:absolute;mso-position-vertical-relative:text" from="-3.35pt,2.15pt" to="653.65pt,3.65pt" o:gfxdata="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" strokecolor="#00b050" strokeweight="3pt">
+              <v:line w14:anchorId="75157A15" id="4 Conector recto" o:spid="_x0000_s1026" style="position:absolute;flip:y;z-index:251654656;visibility:visible;mso-wrap-style:square;mso-wrap-distance-left:9pt;mso-wrap-distance-top:0;mso-wrap-distance-right:9pt;mso-wrap-distance-bottom:0;mso-position-horizontal:absolute;mso-position-horizontal-relative:text;mso-position-vertical:absolute;mso-position-vertical-relative:text" from="-3.35pt,2.15pt" to="653.65pt,3.65pt" o:gfxdata="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" strokecolor="#00b050" strokeweight="3pt">
                 <v:shadow on="t" color="black" opacity="22937f" origin=",.5" offset="0,.63889mm"/>
               </v:line>
             </w:pict>
@@ -15221,7 +15208,7 @@
           </mc:Choice>
           <mc:Fallback>
             <w:pict>
-              <v:line w14:anchorId="5119129F" id="5 Conector recto" o:spid="_x0000_s1026" style="position:absolute;flip:y;z-index:251658752;visibility:visible;mso-wrap-style:square;mso-wrap-distance-left:9pt;mso-wrap-distance-top:0;mso-wrap-distance-right:9pt;mso-wrap-distance-bottom:0;mso-position-horizontal:absolute;mso-position-horizontal-relative:text;mso-position-vertical:absolute;mso-position-vertical-relative:text" from=".4pt,.65pt" to="657.4pt,2.15pt" o:gfxdata="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" strokecolor="#00b050" strokeweight="3pt">
+              <v:line w14:anchorId="7588E927" id="5 Conector recto" o:spid="_x0000_s1026" style="position:absolute;flip:y;z-index:251658752;visibility:visible;mso-wrap-style:square;mso-wrap-distance-left:9pt;mso-wrap-distance-top:0;mso-wrap-distance-right:9pt;mso-wrap-distance-bottom:0;mso-position-horizontal:absolute;mso-position-horizontal-relative:text;mso-position-vertical:absolute;mso-position-vertical-relative:text" from=".4pt,.65pt" to="657.4pt,2.15pt" o:gfxdata="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" strokecolor="#00b050" strokeweight="3pt">
                 <v:shadow on="t" color="black" opacity="22937f" origin=",.5" offset="0,.63889mm"/>
               </v:line>
             </w:pict>
@@ -15274,25 +15261,7 @@
           <w:szCs w:val="28"/>
           <w:lang w:val="es-PA"/>
         </w:rPr>
-        <w:t xml:space="preserve">y </w:t>
-      </w:r>
-      <w:proofErr w:type="spellStart"/>
-      <w:r>
-        <w:rPr>
-          <w:sz w:val="28"/>
-          <w:szCs w:val="28"/>
-          <w:lang w:val="es-PA"/>
-        </w:rPr>
-        <w:t>espirometría</w:t>
-      </w:r>
-      <w:proofErr w:type="spellEnd"/>
-      <w:r>
-        <w:rPr>
-          <w:sz w:val="28"/>
-          <w:szCs w:val="28"/>
-          <w:lang w:val="es-PA"/>
-        </w:rPr>
-        <w:t xml:space="preserve"> </w:t>
+        <w:t xml:space="preserve">y espirometría </w:t>
       </w:r>
       <w:r>
         <w:rPr>
@@ -15530,7 +15499,7 @@
           </mc:Choice>
           <mc:Fallback>
             <w:pict>
-              <v:line w14:anchorId="18F7FCA7" id="5 Conector recto" o:spid="_x0000_s1026" style="position:absolute;flip:y;z-index:251663872;visibility:visible;mso-wrap-style:square;mso-wrap-distance-left:9pt;mso-wrap-distance-top:0;mso-wrap-distance-right:9pt;mso-wrap-distance-bottom:0;mso-position-horizontal:absolute;mso-position-horizontal-relative:text;mso-position-vertical:absolute;mso-position-vertical-relative:text" from="-1.85pt,10.4pt" to="655.15pt,11.9pt" o:gfxdata="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" strokecolor="#00b050" strokeweight="3pt">
+              <v:line w14:anchorId="44546E29" id="5 Conector recto" o:spid="_x0000_s1026" style="position:absolute;flip:y;z-index:251663872;visibility:visible;mso-wrap-style:square;mso-wrap-distance-left:9pt;mso-wrap-distance-top:0;mso-wrap-distance-right:9pt;mso-wrap-distance-bottom:0;mso-position-horizontal:absolute;mso-position-horizontal-relative:text;mso-position-vertical:absolute;mso-position-vertical-relative:text" from="-1.85pt,10.4pt" to="655.15pt,11.9pt" o:gfxdata="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" strokecolor="#00b050" strokeweight="3pt">
                 <v:shadow on="t" color="black" opacity="22937f" origin=",.5" offset="0,.63889mm"/>
               </v:line>
             </w:pict>
@@ -15570,25 +15539,7 @@
           <w:szCs w:val="28"/>
           <w:lang w:val="es-PA"/>
         </w:rPr>
-        <w:t xml:space="preserve">Licda. Yara </w:t>
-      </w:r>
-      <w:proofErr w:type="spellStart"/>
-      <w:r>
-        <w:rPr>
-          <w:sz w:val="28"/>
-          <w:szCs w:val="28"/>
-          <w:lang w:val="es-PA"/>
-        </w:rPr>
-        <w:t>Lizeth</w:t>
-      </w:r>
-      <w:proofErr w:type="spellEnd"/>
-      <w:r>
-        <w:rPr>
-          <w:sz w:val="28"/>
-          <w:szCs w:val="28"/>
-          <w:lang w:val="es-PA"/>
-        </w:rPr>
-        <w:t xml:space="preserve"> Pérez A. </w:t>
+        <w:t xml:space="preserve">Licda. Yara Lizeth Pérez A. </w:t>
       </w:r>
     </w:p>
     <w:p>
@@ -15885,7 +15836,7 @@
           </mc:Choice>
           <mc:Fallback>
             <w:pict>
-              <v:line w14:anchorId="39AF5C31" id="5 Conector recto" o:spid="_x0000_s1026" style="position:absolute;flip:y;z-index:251668992;visibility:visible;mso-wrap-style:square;mso-wrap-distance-left:9pt;mso-wrap-distance-top:0;mso-wrap-distance-right:9pt;mso-wrap-distance-bottom:0;mso-position-horizontal:absolute;mso-position-horizontal-relative:text;mso-position-vertical:absolute;mso-position-vertical-relative:text" from="-1.85pt,10.4pt" to="655.15pt,11.9pt" o:gfxdata="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" strokecolor="#00b050" strokeweight="3pt">
+              <v:line w14:anchorId="6A21721C" id="5 Conector recto" o:spid="_x0000_s1026" style="position:absolute;flip:y;z-index:251668992;visibility:visible;mso-wrap-style:square;mso-wrap-distance-left:9pt;mso-wrap-distance-top:0;mso-wrap-distance-right:9pt;mso-wrap-distance-bottom:0;mso-position-horizontal:absolute;mso-position-horizontal-relative:text;mso-position-vertical:absolute;mso-position-vertical-relative:text" from="-1.85pt,10.4pt" to="655.15pt,11.9pt" o:gfxdata="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" strokecolor="#00b050" strokeweight="3pt">
                 <v:shadow on="t" color="black" opacity="22937f" origin=",.5" offset="0,.63889mm"/>
               </v:line>
             </w:pict>
@@ -16158,7 +16109,7 @@
           </mc:Choice>
           <mc:Fallback>
             <w:pict>
-              <v:line w14:anchorId="34EA02A5" id="5 Conector recto" o:spid="_x0000_s1026" style="position:absolute;flip:y;z-index:251671040;visibility:visible;mso-wrap-style:square;mso-wrap-distance-left:9pt;mso-wrap-distance-top:0;mso-wrap-distance-right:9pt;mso-wrap-distance-bottom:0;mso-position-horizontal:absolute;mso-position-horizontal-relative:text;mso-position-vertical:absolute;mso-position-vertical-relative:text" from="-1.85pt,10.4pt" to="655.15pt,11.9pt" o:gfxdata="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" strokecolor="#00b050" strokeweight="3pt">
+              <v:line w14:anchorId="097767D5" id="5 Conector recto" o:spid="_x0000_s1026" style="position:absolute;flip:y;z-index:251671040;visibility:visible;mso-wrap-style:square;mso-wrap-distance-left:9pt;mso-wrap-distance-top:0;mso-wrap-distance-right:9pt;mso-wrap-distance-bottom:0;mso-position-horizontal:absolute;mso-position-horizontal-relative:text;mso-position-vertical:absolute;mso-position-vertical-relative:text" from="-1.85pt,10.4pt" to="655.15pt,11.9pt" o:gfxdata="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" strokecolor="#00b050" strokeweight="3pt">
                 <v:shadow on="t" color="black" opacity="22937f" origin=",.5" offset="0,.63889mm"/>
               </v:line>
             </w:pict>
@@ -16431,7 +16382,7 @@
           </mc:Choice>
           <mc:Fallback>
             <w:pict>
-              <v:line w14:anchorId="7A2A1DAE" id="5 Conector recto" o:spid="_x0000_s1026" style="position:absolute;flip:y;z-index:251683328;visibility:visible;mso-wrap-style:square;mso-wrap-distance-left:9pt;mso-wrap-distance-top:0;mso-wrap-distance-right:9pt;mso-wrap-distance-bottom:0;mso-position-horizontal:absolute;mso-position-horizontal-relative:text;mso-position-vertical:absolute;mso-position-vertical-relative:text" from="-1.85pt,10.4pt" to="655.15pt,11.9pt" o:gfxdata="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" strokecolor="#00b050" strokeweight="3pt">
+              <v:line w14:anchorId="75C58020" id="5 Conector recto" o:spid="_x0000_s1026" style="position:absolute;flip:y;z-index:251683328;visibility:visible;mso-wrap-style:square;mso-wrap-distance-left:9pt;mso-wrap-distance-top:0;mso-wrap-distance-right:9pt;mso-wrap-distance-bottom:0;mso-position-horizontal:absolute;mso-position-horizontal-relative:text;mso-position-vertical:absolute;mso-position-vertical-relative:text" from="-1.85pt,10.4pt" to="655.15pt,11.9pt" o:gfxdata="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" strokecolor="#00b050" strokeweight="3pt">
                 <v:shadow on="t" color="black" opacity="22937f" origin=",.5" offset="0,.63889mm"/>
               </v:line>
             </w:pict>
@@ -16726,7 +16677,7 @@
           </mc:Choice>
           <mc:Fallback>
             <w:pict>
-              <v:line w14:anchorId="1F6A8DC1" id="5 Conector recto" o:spid="_x0000_s1026" style="position:absolute;flip:y;z-index:251673088;visibility:visible;mso-wrap-style:square;mso-wrap-distance-left:9pt;mso-wrap-distance-top:0;mso-wrap-distance-right:9pt;mso-wrap-distance-bottom:0;mso-position-horizontal:absolute;mso-position-horizontal-relative:text;mso-position-vertical:absolute;mso-position-vertical-relative:text" from="-1.85pt,10.4pt" to="655.15pt,11.9pt" o:gfxdata="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" strokecolor="#00b050" strokeweight="3pt">
+              <v:line w14:anchorId="1A95D2F0" id="5 Conector recto" o:spid="_x0000_s1026" style="position:absolute;flip:y;z-index:251673088;visibility:visible;mso-wrap-style:square;mso-wrap-distance-left:9pt;mso-wrap-distance-top:0;mso-wrap-distance-right:9pt;mso-wrap-distance-bottom:0;mso-position-horizontal:absolute;mso-position-horizontal-relative:text;mso-position-vertical:absolute;mso-position-vertical-relative:text" from="-1.85pt,10.4pt" to="655.15pt,11.9pt" o:gfxdata="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" strokecolor="#00b050" strokeweight="3pt">
                 <v:shadow on="t" color="black" opacity="22937f" origin=",.5" offset="0,.63889mm"/>
               </v:line>
             </w:pict>
@@ -16999,7 +16950,7 @@
           </mc:Choice>
           <mc:Fallback>
             <w:pict>
-              <v:line w14:anchorId="7DF48C5E" id="5 Conector recto" o:spid="_x0000_s1026" style="position:absolute;flip:y;z-index:251675136;visibility:visible;mso-wrap-style:square;mso-wrap-distance-left:9pt;mso-wrap-distance-top:0;mso-wrap-distance-right:9pt;mso-wrap-distance-bottom:0;mso-position-horizontal:absolute;mso-position-horizontal-relative:text;mso-position-vertical:absolute;mso-position-vertical-relative:text" from="-1.85pt,10.4pt" to="655.15pt,11.9pt" o:gfxdata="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" strokecolor="#00b050" strokeweight="3pt">
+              <v:line w14:anchorId="1E5B1703" id="5 Conector recto" o:spid="_x0000_s1026" style="position:absolute;flip:y;z-index:251675136;visibility:visible;mso-wrap-style:square;mso-wrap-distance-left:9pt;mso-wrap-distance-top:0;mso-wrap-distance-right:9pt;mso-wrap-distance-bottom:0;mso-position-horizontal:absolute;mso-position-horizontal-relative:text;mso-position-vertical:absolute;mso-position-vertical-relative:text" from="-1.85pt,10.4pt" to="655.15pt,11.9pt" o:gfxdata="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" strokecolor="#00b050" strokeweight="3pt">
                 <v:shadow on="t" color="black" opacity="22937f" origin=",.5" offset="0,.63889mm"/>
               </v:line>
             </w:pict>
@@ -17864,23 +17815,7 @@
           <w:b/>
           <w:color w:val="00B050"/>
         </w:rPr>
-        <w:t xml:space="preserve">Licda. Yara </w:t>
-      </w:r>
-      <w:proofErr w:type="spellStart"/>
-      <w:r>
-        <w:rPr>
-          <w:b/>
-          <w:color w:val="00B050"/>
-        </w:rPr>
-        <w:t>Lizeth</w:t>
-      </w:r>
-      <w:proofErr w:type="spellEnd"/>
-      <w:r>
-        <w:rPr>
-          <w:b/>
-          <w:color w:val="00B050"/>
-        </w:rPr>
-        <w:t xml:space="preserve"> Pérez A</w:t>
+        <w:t>Licda. Yara Lizeth Pérez A</w:t>
       </w:r>
       <w:r>
         <w:rPr>
@@ -18058,7 +17993,7 @@
           </mc:Choice>
           <mc:Fallback>
             <w:pict>
-              <v:line w14:anchorId="2C49B254" id="5 Conector recto" o:spid="_x0000_s1026" style="position:absolute;flip:y;z-index:251685376;visibility:visible;mso-wrap-style:square;mso-wrap-distance-left:9pt;mso-wrap-distance-top:0;mso-wrap-distance-right:9pt;mso-wrap-distance-bottom:0;mso-position-horizontal:absolute;mso-position-horizontal-relative:text;mso-position-vertical:absolute;mso-position-vertical-relative:text" from="-1.85pt,10.4pt" to="655.15pt,11.9pt" o:gfxdata="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" strokecolor="#00b050" strokeweight="3pt">
+              <v:line w14:anchorId="411C9894" id="5 Conector recto" o:spid="_x0000_s1026" style="position:absolute;flip:y;z-index:251685376;visibility:visible;mso-wrap-style:square;mso-wrap-distance-left:9pt;mso-wrap-distance-top:0;mso-wrap-distance-right:9pt;mso-wrap-distance-bottom:0;mso-position-horizontal:absolute;mso-position-horizontal-relative:text;mso-position-vertical:absolute;mso-position-vertical-relative:text" from="-1.85pt,10.4pt" to="655.15pt,11.9pt" o:gfxdata="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" strokecolor="#00b050" strokeweight="3pt">
                 <v:shadow on="t" color="black" opacity="22937f" origin=",.5" offset="0,.63889mm"/>
               </v:line>
             </w:pict>
@@ -18890,18 +18825,8 @@
           <w:sz w:val="28"/>
           <w:szCs w:val="28"/>
         </w:rPr>
-        <w:t xml:space="preserve">l resultado de su estudio de </w:t>
-      </w:r>
-      <w:proofErr w:type="spellStart"/>
-      <w:r>
-        <w:rPr>
-          <w:rFonts w:ascii="Baskerville Old Face" w:hAnsi="Baskerville Old Face"/>
-          <w:sz w:val="28"/>
-          <w:szCs w:val="28"/>
-        </w:rPr>
-        <w:t>espirometría</w:t>
-      </w:r>
-      <w:proofErr w:type="spellEnd"/>
+        <w:t>l resultado de su estudio de espirometría</w:t>
+      </w:r>
       <w:r>
         <w:rPr>
           <w:rFonts w:ascii="Baskerville Old Face" w:hAnsi="Baskerville Old Face"/>
@@ -19100,7 +19025,7 @@
 </file>
 
 <file path=word/endnotes.xml><?xml version="1.0" encoding="utf-8"?>
-<w:endnotes xmlns:wpc="http://schemas.microsoft.com/office/word/2010/wordprocessingCanvas" xmlns:cx="http://schemas.microsoft.com/office/drawing/2014/chartex" xmlns:mc="http://schemas.openxmlformats.org/markup-compatibility/2006" xmlns:o="urn:schemas-microsoft-com:office:office" xmlns:r="http://schemas.openxmlformats.org/officeDocument/2006/relationships" xmlns:m="http://schemas.openxmlformats.org/officeDocument/2006/math" xmlns:v="urn:schemas-microsoft-com:vml" xmlns:wp14="http://schemas.microsoft.com/office/word/2010/wordprocessingDrawing" xmlns:wp="http://schemas.openxmlformats.org/drawingml/2006/wordprocessingDrawing" xmlns:w10="urn:schemas-microsoft-com:office:word" xmlns:w="http://schemas.openxmlformats.org/wordprocessingml/2006/main" xmlns:w14="http://schemas.microsoft.com/office/word/2010/wordml" xmlns:w15="http://schemas.microsoft.com/office/word/2012/wordml" xmlns:w16se="http://schemas.microsoft.com/office/word/2015/wordml/symex" xmlns:wpg="http://schemas.microsoft.com/office/word/2010/wordprocessingGroup" xmlns:wpi="http://schemas.microsoft.com/office/word/2010/wordprocessingInk" xmlns:wne="http://schemas.microsoft.com/office/word/2006/wordml" xmlns:wps="http://schemas.microsoft.com/office/word/2010/wordprocessingShape" mc:Ignorable="w14 w15 w16se wp14">
+<w:endnotes xmlns:wpc="http://schemas.microsoft.com/office/word/2010/wordprocessingCanvas" xmlns:cx="http://schemas.microsoft.com/office/drawing/2014/chartex" xmlns:cx1="http://schemas.microsoft.com/office/drawing/2015/9/8/chartex" xmlns:cx2="http://schemas.microsoft.com/office/drawing/2015/10/21/chartex" xmlns:cx3="http://schemas.microsoft.com/office/drawing/2016/5/9/chartex" xmlns:cx4="http://schemas.microsoft.com/office/drawing/2016/5/10/chartex" xmlns:cx5="http://schemas.microsoft.com/office/drawing/2016/5/11/chartex" xmlns:cx6="http://schemas.microsoft.com/office/drawing/2016/5/12/chartex" xmlns:cx7="http://schemas.microsoft.com/office/drawing/2016/5/13/chartex" xmlns:cx8="http://schemas.microsoft.com/office/drawing/2016/5/14/chartex" xmlns:mc="http://schemas.openxmlformats.org/markup-compatibility/2006" xmlns:aink="http://schemas.microsoft.com/office/drawing/2016/ink" xmlns:am3d="http://schemas.microsoft.com/office/drawing/2017/model3d" xmlns:o="urn:schemas-microsoft-com:office:office" xmlns:oel="http://schemas.microsoft.com/office/2019/extlst" xmlns:r="http://schemas.openxmlformats.org/officeDocument/2006/relationships" xmlns:m="http://schemas.openxmlformats.org/officeDocument/2006/math" xmlns:v="urn:schemas-microsoft-com:vml" xmlns:wp14="http://schemas.microsoft.com/office/word/2010/wordprocessingDrawing" xmlns:wp="http://schemas.openxmlformats.org/drawingml/2006/wordprocessingDrawing" xmlns:w10="urn:schemas-microsoft-com:office:word" xmlns:w="http://schemas.openxmlformats.org/wordprocessingml/2006/main" xmlns:w14="http://schemas.microsoft.com/office/word/2010/wordml" xmlns:w15="http://schemas.microsoft.com/office/word/2012/wordml" xmlns:w16cex="http://schemas.microsoft.com/office/word/2018/wordml/cex" xmlns:w16cid="http://schemas.microsoft.com/office/word/2016/wordml/cid" xmlns:w16="http://schemas.microsoft.com/office/word/2018/wordml" xmlns:w16du="http://schemas.microsoft.com/office/word/2023/wordml/word16du" xmlns:w16sdtdh="http://schemas.microsoft.com/office/word/2020/wordml/sdtdatahash" xmlns:w16sdtfl="http://schemas.microsoft.com/office/word/2024/wordml/sdtformatlock" xmlns:w16se="http://schemas.microsoft.com/office/word/2015/wordml/symex" xmlns:wpg="http://schemas.microsoft.com/office/word/2010/wordprocessingGroup" xmlns:wpi="http://schemas.microsoft.com/office/word/2010/wordprocessingInk" xmlns:wne="http://schemas.microsoft.com/office/word/2006/wordml" xmlns:wps="http://schemas.microsoft.com/office/word/2010/wordprocessingShape" mc:Ignorable="w14 w15 w16se w16cid w16 w16cex w16sdtdh w16sdtfl w16du wp14">
   <w:endnote w:type="separator" w:id="-1">
     <w:p>
       <w:r>
@@ -19119,7 +19044,7 @@
 </file>
 
 <file path=word/footer1.xml><?xml version="1.0" encoding="utf-8"?>
-<w:ftr xmlns:wpc="http://schemas.microsoft.com/office/word/2010/wordprocessingCanvas" xmlns:cx="http://schemas.microsoft.com/office/drawing/2014/chartex" xmlns:mc="http://schemas.openxmlformats.org/markup-compatibility/2006" xmlns:o="urn:schemas-microsoft-com:office:office" xmlns:r="http://schemas.openxmlformats.org/officeDocument/2006/relationships" xmlns:m="http://schemas.openxmlformats.org/officeDocument/2006/math" xmlns:v="urn:schemas-microsoft-com:vml" xmlns:wp14="http://schemas.microsoft.com/office/word/2010/wordprocessingDrawing" xmlns:wp="http://schemas.openxmlformats.org/drawingml/2006/wordprocessingDrawing" xmlns:w10="urn:schemas-microsoft-com:office:word" xmlns:w="http://schemas.openxmlformats.org/wordprocessingml/2006/main" xmlns:w14="http://schemas.microsoft.com/office/word/2010/wordml" xmlns:w15="http://schemas.microsoft.com/office/word/2012/wordml" xmlns:w16se="http://schemas.microsoft.com/office/word/2015/wordml/symex" xmlns:wpg="http://schemas.microsoft.com/office/word/2010/wordprocessingGroup" xmlns:wpi="http://schemas.microsoft.com/office/word/2010/wordprocessingInk" xmlns:wne="http://schemas.microsoft.com/office/word/2006/wordml" xmlns:wps="http://schemas.microsoft.com/office/word/2010/wordprocessingShape" mc:Ignorable="w14 w15 w16se wp14">
+<w:ftr xmlns:wpc="http://schemas.microsoft.com/office/word/2010/wordprocessingCanvas" xmlns:cx="http://schemas.microsoft.com/office/drawing/2014/chartex" xmlns:cx1="http://schemas.microsoft.com/office/drawing/2015/9/8/chartex" xmlns:cx2="http://schemas.microsoft.com/office/drawing/2015/10/21/chartex" xmlns:cx3="http://schemas.microsoft.com/office/drawing/2016/5/9/chartex" xmlns:cx4="http://schemas.microsoft.com/office/drawing/2016/5/10/chartex" xmlns:cx5="http://schemas.microsoft.com/office/drawing/2016/5/11/chartex" xmlns:cx6="http://schemas.microsoft.com/office/drawing/2016/5/12/chartex" xmlns:cx7="http://schemas.microsoft.com/office/drawing/2016/5/13/chartex" xmlns:cx8="http://schemas.microsoft.com/office/drawing/2016/5/14/chartex" xmlns:mc="http://schemas.openxmlformats.org/markup-compatibility/2006" xmlns:aink="http://schemas.microsoft.com/office/drawing/2016/ink" xmlns:am3d="http://schemas.microsoft.com/office/drawing/2017/model3d" xmlns:o="urn:schemas-microsoft-com:office:office" xmlns:oel="http://schemas.microsoft.com/office/2019/extlst" xmlns:r="http://schemas.openxmlformats.org/officeDocument/2006/relationships" xmlns:m="http://schemas.openxmlformats.org/officeDocument/2006/math" xmlns:v="urn:schemas-microsoft-com:vml" xmlns:wp14="http://schemas.microsoft.com/office/word/2010/wordprocessingDrawing" xmlns:wp="http://schemas.openxmlformats.org/drawingml/2006/wordprocessingDrawing" xmlns:w10="urn:schemas-microsoft-com:office:word" xmlns:w="http://schemas.openxmlformats.org/wordprocessingml/2006/main" xmlns:w14="http://schemas.microsoft.com/office/word/2010/wordml" xmlns:w15="http://schemas.microsoft.com/office/word/2012/wordml" xmlns:w16cex="http://schemas.microsoft.com/office/word/2018/wordml/cex" xmlns:w16cid="http://schemas.microsoft.com/office/word/2016/wordml/cid" xmlns:w16="http://schemas.microsoft.com/office/word/2018/wordml" xmlns:w16du="http://schemas.microsoft.com/office/word/2023/wordml/word16du" xmlns:w16sdtdh="http://schemas.microsoft.com/office/word/2020/wordml/sdtdatahash" xmlns:w16sdtfl="http://schemas.microsoft.com/office/word/2024/wordml/sdtformatlock" xmlns:w16se="http://schemas.microsoft.com/office/word/2015/wordml/symex" xmlns:wpg="http://schemas.microsoft.com/office/word/2010/wordprocessingGroup" xmlns:wpi="http://schemas.microsoft.com/office/word/2010/wordprocessingInk" xmlns:wne="http://schemas.microsoft.com/office/word/2006/wordml" xmlns:wps="http://schemas.microsoft.com/office/word/2010/wordprocessingShape" mc:Ignorable="w14 w15 w16se w16cid w16 w16cex w16sdtdh w16sdtfl w16du wp14">
   <w:p>
     <w:pPr>
       <w:pStyle w:val="Piedepgina"/>
@@ -19129,7 +19054,7 @@
 </file>
 
 <file path=word/footer2.xml><?xml version="1.0" encoding="utf-8"?>
-<w:ftr xmlns:wpc="http://schemas.microsoft.com/office/word/2010/wordprocessingCanvas" xmlns:cx="http://schemas.microsoft.com/office/drawing/2014/chartex" xmlns:mc="http://schemas.openxmlformats.org/markup-compatibility/2006" xmlns:o="urn:schemas-microsoft-com:office:office" xmlns:r="http://schemas.openxmlformats.org/officeDocument/2006/relationships" xmlns:m="http://schemas.openxmlformats.org/officeDocument/2006/math" xmlns:v="urn:schemas-microsoft-com:vml" xmlns:wp14="http://schemas.microsoft.com/office/word/2010/wordprocessingDrawing" xmlns:wp="http://schemas.openxmlformats.org/drawingml/2006/wordprocessingDrawing" xmlns:w10="urn:schemas-microsoft-com:office:word" xmlns:w="http://schemas.openxmlformats.org/wordprocessingml/2006/main" xmlns:w14="http://schemas.microsoft.com/office/word/2010/wordml" xmlns:w15="http://schemas.microsoft.com/office/word/2012/wordml" xmlns:w16se="http://schemas.microsoft.com/office/word/2015/wordml/symex" xmlns:wpg="http://schemas.microsoft.com/office/word/2010/wordprocessingGroup" xmlns:wpi="http://schemas.microsoft.com/office/word/2010/wordprocessingInk" xmlns:wne="http://schemas.microsoft.com/office/word/2006/wordml" xmlns:wps="http://schemas.microsoft.com/office/word/2010/wordprocessingShape" mc:Ignorable="w14 w15 w16se wp14">
+<w:ftr xmlns:wpc="http://schemas.microsoft.com/office/word/2010/wordprocessingCanvas" xmlns:cx="http://schemas.microsoft.com/office/drawing/2014/chartex" xmlns:cx1="http://schemas.microsoft.com/office/drawing/2015/9/8/chartex" xmlns:cx2="http://schemas.microsoft.com/office/drawing/2015/10/21/chartex" xmlns:cx3="http://schemas.microsoft.com/office/drawing/2016/5/9/chartex" xmlns:cx4="http://schemas.microsoft.com/office/drawing/2016/5/10/chartex" xmlns:cx5="http://schemas.microsoft.com/office/drawing/2016/5/11/chartex" xmlns:cx6="http://schemas.microsoft.com/office/drawing/2016/5/12/chartex" xmlns:cx7="http://schemas.microsoft.com/office/drawing/2016/5/13/chartex" xmlns:cx8="http://schemas.microsoft.com/office/drawing/2016/5/14/chartex" xmlns:mc="http://schemas.openxmlformats.org/markup-compatibility/2006" xmlns:aink="http://schemas.microsoft.com/office/drawing/2016/ink" xmlns:am3d="http://schemas.microsoft.com/office/drawing/2017/model3d" xmlns:o="urn:schemas-microsoft-com:office:office" xmlns:oel="http://schemas.microsoft.com/office/2019/extlst" xmlns:r="http://schemas.openxmlformats.org/officeDocument/2006/relationships" xmlns:m="http://schemas.openxmlformats.org/officeDocument/2006/math" xmlns:v="urn:schemas-microsoft-com:vml" xmlns:wp14="http://schemas.microsoft.com/office/word/2010/wordprocessingDrawing" xmlns:wp="http://schemas.openxmlformats.org/drawingml/2006/wordprocessingDrawing" xmlns:w10="urn:schemas-microsoft-com:office:word" xmlns:w="http://schemas.openxmlformats.org/wordprocessingml/2006/main" xmlns:w14="http://schemas.microsoft.com/office/word/2010/wordml" xmlns:w15="http://schemas.microsoft.com/office/word/2012/wordml" xmlns:w16cex="http://schemas.microsoft.com/office/word/2018/wordml/cex" xmlns:w16cid="http://schemas.microsoft.com/office/word/2016/wordml/cid" xmlns:w16="http://schemas.microsoft.com/office/word/2018/wordml" xmlns:w16du="http://schemas.microsoft.com/office/word/2023/wordml/word16du" xmlns:w16sdtdh="http://schemas.microsoft.com/office/word/2020/wordml/sdtdatahash" xmlns:w16sdtfl="http://schemas.microsoft.com/office/word/2024/wordml/sdtformatlock" xmlns:w16se="http://schemas.microsoft.com/office/word/2015/wordml/symex" xmlns:wpg="http://schemas.microsoft.com/office/word/2010/wordprocessingGroup" xmlns:wpi="http://schemas.microsoft.com/office/word/2010/wordprocessingInk" xmlns:wne="http://schemas.microsoft.com/office/word/2006/wordml" xmlns:wps="http://schemas.microsoft.com/office/word/2010/wordprocessingShape" mc:Ignorable="w14 w15 w16se w16cid w16 w16cex w16sdtdh w16sdtfl w16du wp14">
   <w:p>
     <w:pPr>
       <w:pStyle w:val="Piedepgina"/>
@@ -19167,7 +19092,7 @@
 </file>
 
 <file path=word/footer3.xml><?xml version="1.0" encoding="utf-8"?>
-<w:ftr xmlns:wpc="http://schemas.microsoft.com/office/word/2010/wordprocessingCanvas" xmlns:cx="http://schemas.microsoft.com/office/drawing/2014/chartex" xmlns:mc="http://schemas.openxmlformats.org/markup-compatibility/2006" xmlns:o="urn:schemas-microsoft-com:office:office" xmlns:r="http://schemas.openxmlformats.org/officeDocument/2006/relationships" xmlns:m="http://schemas.openxmlformats.org/officeDocument/2006/math" xmlns:v="urn:schemas-microsoft-com:vml" xmlns:wp14="http://schemas.microsoft.com/office/word/2010/wordprocessingDrawing" xmlns:wp="http://schemas.openxmlformats.org/drawingml/2006/wordprocessingDrawing" xmlns:w10="urn:schemas-microsoft-com:office:word" xmlns:w="http://schemas.openxmlformats.org/wordprocessingml/2006/main" xmlns:w14="http://schemas.microsoft.com/office/word/2010/wordml" xmlns:w15="http://schemas.microsoft.com/office/word/2012/wordml" xmlns:w16se="http://schemas.microsoft.com/office/word/2015/wordml/symex" xmlns:wpg="http://schemas.microsoft.com/office/word/2010/wordprocessingGroup" xmlns:wpi="http://schemas.microsoft.com/office/word/2010/wordprocessingInk" xmlns:wne="http://schemas.microsoft.com/office/word/2006/wordml" xmlns:wps="http://schemas.microsoft.com/office/word/2010/wordprocessingShape" mc:Ignorable="w14 w15 w16se wp14">
+<w:ftr xmlns:wpc="http://schemas.microsoft.com/office/word/2010/wordprocessingCanvas" xmlns:cx="http://schemas.microsoft.com/office/drawing/2014/chartex" xmlns:cx1="http://schemas.microsoft.com/office/drawing/2015/9/8/chartex" xmlns:cx2="http://schemas.microsoft.com/office/drawing/2015/10/21/chartex" xmlns:cx3="http://schemas.microsoft.com/office/drawing/2016/5/9/chartex" xmlns:cx4="http://schemas.microsoft.com/office/drawing/2016/5/10/chartex" xmlns:cx5="http://schemas.microsoft.com/office/drawing/2016/5/11/chartex" xmlns:cx6="http://schemas.microsoft.com/office/drawing/2016/5/12/chartex" xmlns:cx7="http://schemas.microsoft.com/office/drawing/2016/5/13/chartex" xmlns:cx8="http://schemas.microsoft.com/office/drawing/2016/5/14/chartex" xmlns:mc="http://schemas.openxmlformats.org/markup-compatibility/2006" xmlns:aink="http://schemas.microsoft.com/office/drawing/2016/ink" xmlns:am3d="http://schemas.microsoft.com/office/drawing/2017/model3d" xmlns:o="urn:schemas-microsoft-com:office:office" xmlns:oel="http://schemas.microsoft.com/office/2019/extlst" xmlns:r="http://schemas.openxmlformats.org/officeDocument/2006/relationships" xmlns:m="http://schemas.openxmlformats.org/officeDocument/2006/math" xmlns:v="urn:schemas-microsoft-com:vml" xmlns:wp14="http://schemas.microsoft.com/office/word/2010/wordprocessingDrawing" xmlns:wp="http://schemas.openxmlformats.org/drawingml/2006/wordprocessingDrawing" xmlns:w10="urn:schemas-microsoft-com:office:word" xmlns:w="http://schemas.openxmlformats.org/wordprocessingml/2006/main" xmlns:w14="http://schemas.microsoft.com/office/word/2010/wordml" xmlns:w15="http://schemas.microsoft.com/office/word/2012/wordml" xmlns:w16cex="http://schemas.microsoft.com/office/word/2018/wordml/cex" xmlns:w16cid="http://schemas.microsoft.com/office/word/2016/wordml/cid" xmlns:w16="http://schemas.microsoft.com/office/word/2018/wordml" xmlns:w16du="http://schemas.microsoft.com/office/word/2023/wordml/word16du" xmlns:w16sdtdh="http://schemas.microsoft.com/office/word/2020/wordml/sdtdatahash" xmlns:w16sdtfl="http://schemas.microsoft.com/office/word/2024/wordml/sdtformatlock" xmlns:w16se="http://schemas.microsoft.com/office/word/2015/wordml/symex" xmlns:wpg="http://schemas.microsoft.com/office/word/2010/wordprocessingGroup" xmlns:wpi="http://schemas.microsoft.com/office/word/2010/wordprocessingInk" xmlns:wne="http://schemas.microsoft.com/office/word/2006/wordml" xmlns:wps="http://schemas.microsoft.com/office/word/2010/wordprocessingShape" mc:Ignorable="w14 w15 w16se w16cid w16 w16cex w16sdtdh w16sdtfl w16du wp14">
   <w:p>
     <w:pPr>
       <w:pStyle w:val="Piedepgina"/>
@@ -19177,7 +19102,7 @@
 </file>
 
 <file path=word/footnotes.xml><?xml version="1.0" encoding="utf-8"?>
-<w:footnotes xmlns:wpc="http://schemas.microsoft.com/office/word/2010/wordprocessingCanvas" xmlns:cx="http://schemas.microsoft.com/office/drawing/2014/chartex" xmlns:mc="http://schemas.openxmlformats.org/markup-compatibility/2006" xmlns:o="urn:schemas-microsoft-com:office:office" xmlns:r="http://schemas.openxmlformats.org/officeDocument/2006/relationships" xmlns:m="http://schemas.openxmlformats.org/officeDocument/2006/math" xmlns:v="urn:schemas-microsoft-com:vml" xmlns:wp14="http://schemas.microsoft.com/office/word/2010/wordprocessingDrawing" xmlns:wp="http://schemas.openxmlformats.org/drawingml/2006/wordprocessingDrawing" xmlns:w10="urn:schemas-microsoft-com:office:word" xmlns:w="http://schemas.openxmlformats.org/wordprocessingml/2006/main" xmlns:w14="http://schemas.microsoft.com/office/word/2010/wordml" xmlns:w15="http://schemas.microsoft.com/office/word/2012/wordml" xmlns:w16se="http://schemas.microsoft.com/office/word/2015/wordml/symex" xmlns:wpg="http://schemas.microsoft.com/office/word/2010/wordprocessingGroup" xmlns:wpi="http://schemas.microsoft.com/office/word/2010/wordprocessingInk" xmlns:wne="http://schemas.microsoft.com/office/word/2006/wordml" xmlns:wps="http://schemas.microsoft.com/office/word/2010/wordprocessingShape" mc:Ignorable="w14 w15 w16se wp14">
+<w:footnotes xmlns:wpc="http://schemas.microsoft.com/office/word/2010/wordprocessingCanvas" xmlns:cx="http://schemas.microsoft.com/office/drawing/2014/chartex" xmlns:cx1="http://schemas.microsoft.com/office/drawing/2015/9/8/chartex" xmlns:cx2="http://schemas.microsoft.com/office/drawing/2015/10/21/chartex" xmlns:cx3="http://schemas.microsoft.com/office/drawing/2016/5/9/chartex" xmlns:cx4="http://schemas.microsoft.com/office/drawing/2016/5/10/chartex" xmlns:cx5="http://schemas.microsoft.com/office/drawing/2016/5/11/chartex" xmlns:cx6="http://schemas.microsoft.com/office/drawing/2016/5/12/chartex" xmlns:cx7="http://schemas.microsoft.com/office/drawing/2016/5/13/chartex" xmlns:cx8="http://schemas.microsoft.com/office/drawing/2016/5/14/chartex" xmlns:mc="http://schemas.openxmlformats.org/markup-compatibility/2006" xmlns:aink="http://schemas.microsoft.com/office/drawing/2016/ink" xmlns:am3d="http://schemas.microsoft.com/office/drawing/2017/model3d" xmlns:o="urn:schemas-microsoft-com:office:office" xmlns:oel="http://schemas.microsoft.com/office/2019/extlst" xmlns:r="http://schemas.openxmlformats.org/officeDocument/2006/relationships" xmlns:m="http://schemas.openxmlformats.org/officeDocument/2006/math" xmlns:v="urn:schemas-microsoft-com:vml" xmlns:wp14="http://schemas.microsoft.com/office/word/2010/wordprocessingDrawing" xmlns:wp="http://schemas.openxmlformats.org/drawingml/2006/wordprocessingDrawing" xmlns:w10="urn:schemas-microsoft-com:office:word" xmlns:w="http://schemas.openxmlformats.org/wordprocessingml/2006/main" xmlns:w14="http://schemas.microsoft.com/office/word/2010/wordml" xmlns:w15="http://schemas.microsoft.com/office/word/2012/wordml" xmlns:w16cex="http://schemas.microsoft.com/office/word/2018/wordml/cex" xmlns:w16cid="http://schemas.microsoft.com/office/word/2016/wordml/cid" xmlns:w16="http://schemas.microsoft.com/office/word/2018/wordml" xmlns:w16du="http://schemas.microsoft.com/office/word/2023/wordml/word16du" xmlns:w16sdtdh="http://schemas.microsoft.com/office/word/2020/wordml/sdtdatahash" xmlns:w16sdtfl="http://schemas.microsoft.com/office/word/2024/wordml/sdtformatlock" xmlns:w16se="http://schemas.microsoft.com/office/word/2015/wordml/symex" xmlns:wpg="http://schemas.microsoft.com/office/word/2010/wordprocessingGroup" xmlns:wpi="http://schemas.microsoft.com/office/word/2010/wordprocessingInk" xmlns:wne="http://schemas.microsoft.com/office/word/2006/wordml" xmlns:wps="http://schemas.microsoft.com/office/word/2010/wordprocessingShape" mc:Ignorable="w14 w15 w16se w16cid w16 w16cex w16sdtdh w16sdtfl w16du wp14">
   <w:footnote w:type="separator" w:id="-1">
     <w:p>
       <w:r>
@@ -19196,7 +19121,7 @@
 </file>
 
 <file path=word/header1.xml><?xml version="1.0" encoding="utf-8"?>
-<w:hdr xmlns:wpc="http://schemas.microsoft.com/office/word/2010/wordprocessingCanvas" xmlns:cx="http://schemas.microsoft.com/office/drawing/2014/chartex" xmlns:mc="http://schemas.openxmlformats.org/markup-compatibility/2006" xmlns:o="urn:schemas-microsoft-com:office:office" xmlns:r="http://schemas.openxmlformats.org/officeDocument/2006/relationships" xmlns:m="http://schemas.openxmlformats.org/officeDocument/2006/math" xmlns:v="urn:schemas-microsoft-com:vml" xmlns:wp14="http://schemas.microsoft.com/office/word/2010/wordprocessingDrawing" xmlns:wp="http://schemas.openxmlformats.org/drawingml/2006/wordprocessingDrawing" xmlns:w10="urn:schemas-microsoft-com:office:word" xmlns:w="http://schemas.openxmlformats.org/wordprocessingml/2006/main" xmlns:w14="http://schemas.microsoft.com/office/word/2010/wordml" xmlns:w15="http://schemas.microsoft.com/office/word/2012/wordml" xmlns:w16se="http://schemas.microsoft.com/office/word/2015/wordml/symex" xmlns:wpg="http://schemas.microsoft.com/office/word/2010/wordprocessingGroup" xmlns:wpi="http://schemas.microsoft.com/office/word/2010/wordprocessingInk" xmlns:wne="http://schemas.microsoft.com/office/word/2006/wordml" xmlns:wps="http://schemas.microsoft.com/office/word/2010/wordprocessingShape" mc:Ignorable="w14 w15 w16se wp14">
+<w:hdr xmlns:wpc="http://schemas.microsoft.com/office/word/2010/wordprocessingCanvas" xmlns:cx="http://schemas.microsoft.com/office/drawing/2014/chartex" xmlns:cx1="http://schemas.microsoft.com/office/drawing/2015/9/8/chartex" xmlns:cx2="http://schemas.microsoft.com/office/drawing/2015/10/21/chartex" xmlns:cx3="http://schemas.microsoft.com/office/drawing/2016/5/9/chartex" xmlns:cx4="http://schemas.microsoft.com/office/drawing/2016/5/10/chartex" xmlns:cx5="http://schemas.microsoft.com/office/drawing/2016/5/11/chartex" xmlns:cx6="http://schemas.microsoft.com/office/drawing/2016/5/12/chartex" xmlns:cx7="http://schemas.microsoft.com/office/drawing/2016/5/13/chartex" xmlns:cx8="http://schemas.microsoft.com/office/drawing/2016/5/14/chartex" xmlns:mc="http://schemas.openxmlformats.org/markup-compatibility/2006" xmlns:aink="http://schemas.microsoft.com/office/drawing/2016/ink" xmlns:am3d="http://schemas.microsoft.com/office/drawing/2017/model3d" xmlns:o="urn:schemas-microsoft-com:office:office" xmlns:oel="http://schemas.microsoft.com/office/2019/extlst" xmlns:r="http://schemas.openxmlformats.org/officeDocument/2006/relationships" xmlns:m="http://schemas.openxmlformats.org/officeDocument/2006/math" xmlns:v="urn:schemas-microsoft-com:vml" xmlns:wp14="http://schemas.microsoft.com/office/word/2010/wordprocessingDrawing" xmlns:wp="http://schemas.openxmlformats.org/drawingml/2006/wordprocessingDrawing" xmlns:w10="urn:schemas-microsoft-com:office:word" xmlns:w="http://schemas.openxmlformats.org/wordprocessingml/2006/main" xmlns:w14="http://schemas.microsoft.com/office/word/2010/wordml" xmlns:w15="http://schemas.microsoft.com/office/word/2012/wordml" xmlns:w16cex="http://schemas.microsoft.com/office/word/2018/wordml/cex" xmlns:w16cid="http://schemas.microsoft.com/office/word/2016/wordml/cid" xmlns:w16="http://schemas.microsoft.com/office/word/2018/wordml" xmlns:w16du="http://schemas.microsoft.com/office/word/2023/wordml/word16du" xmlns:w16sdtdh="http://schemas.microsoft.com/office/word/2020/wordml/sdtdatahash" xmlns:w16sdtfl="http://schemas.microsoft.com/office/word/2024/wordml/sdtformatlock" xmlns:w16se="http://schemas.microsoft.com/office/word/2015/wordml/symex" xmlns:wpg="http://schemas.microsoft.com/office/word/2010/wordprocessingGroup" xmlns:wpi="http://schemas.microsoft.com/office/word/2010/wordprocessingInk" xmlns:wne="http://schemas.microsoft.com/office/word/2006/wordml" xmlns:wps="http://schemas.microsoft.com/office/word/2010/wordprocessingShape" mc:Ignorable="w14 w15 w16se w16cid w16 w16cex w16sdtdh w16sdtfl w16du wp14">
   <w:p>
     <w:pPr>
       <w:pStyle w:val="Encabezado"/>
@@ -19226,7 +19151,7 @@
           <v:path o:extrusionok="f" gradientshapeok="t" o:connecttype="rect"/>
           <o:lock v:ext="edit" aspectratio="t"/>
         </v:shapetype>
-        <v:shape id="WordPictureWatermark1170032282" o:spid="_x0000_s2050" type="#_x0000_t75" style="position:absolute;margin-left:0;margin-top:0;width:618.95pt;height:441.75pt;z-index:-251657216;mso-position-horizontal:center;mso-position-horizontal-relative:margin;mso-position-vertical:center;mso-position-vertical-relative:margin" o:allowincell="f">
+        <v:shape id="WordPictureWatermark1170032282" o:spid="_x0000_s1026" type="#_x0000_t75" style="position:absolute;margin-left:0;margin-top:0;width:618.95pt;height:441.75pt;z-index:-251657216;mso-position-horizontal:center;mso-position-horizontal-relative:margin;mso-position-vertical:center;mso-position-vertical-relative:margin" o:allowincell="f">
           <v:imagedata r:id="rId1" o:title="Imagen1" gain="19661f" blacklevel="22938f"/>
           <w10:wrap anchorx="margin" anchory="margin"/>
         </v:shape>
@@ -19237,7 +19162,7 @@
 </file>
 
 <file path=word/header2.xml><?xml version="1.0" encoding="utf-8"?>
-<w:hdr xmlns:wpc="http://schemas.microsoft.com/office/word/2010/wordprocessingCanvas" xmlns:cx="http://schemas.microsoft.com/office/drawing/2014/chartex" xmlns:mc="http://schemas.openxmlformats.org/markup-compatibility/2006" xmlns:o="urn:schemas-microsoft-com:office:office" xmlns:r="http://schemas.openxmlformats.org/officeDocument/2006/relationships" xmlns:m="http://schemas.openxmlformats.org/officeDocument/2006/math" xmlns:v="urn:schemas-microsoft-com:vml" xmlns:wp14="http://schemas.microsoft.com/office/word/2010/wordprocessingDrawing" xmlns:wp="http://schemas.openxmlformats.org/drawingml/2006/wordprocessingDrawing" xmlns:w10="urn:schemas-microsoft-com:office:word" xmlns:w="http://schemas.openxmlformats.org/wordprocessingml/2006/main" xmlns:w14="http://schemas.microsoft.com/office/word/2010/wordml" xmlns:w15="http://schemas.microsoft.com/office/word/2012/wordml" xmlns:w16se="http://schemas.microsoft.com/office/word/2015/wordml/symex" xmlns:wpg="http://schemas.microsoft.com/office/word/2010/wordprocessingGroup" xmlns:wpi="http://schemas.microsoft.com/office/word/2010/wordprocessingInk" xmlns:wne="http://schemas.microsoft.com/office/word/2006/wordml" xmlns:wps="http://schemas.microsoft.com/office/word/2010/wordprocessingShape" mc:Ignorable="w14 w15 w16se wp14">
+<w:hdr xmlns:wpc="http://schemas.microsoft.com/office/word/2010/wordprocessingCanvas" xmlns:cx="http://schemas.microsoft.com/office/drawing/2014/chartex" xmlns:cx1="http://schemas.microsoft.com/office/drawing/2015/9/8/chartex" xmlns:cx2="http://schemas.microsoft.com/office/drawing/2015/10/21/chartex" xmlns:cx3="http://schemas.microsoft.com/office/drawing/2016/5/9/chartex" xmlns:cx4="http://schemas.microsoft.com/office/drawing/2016/5/10/chartex" xmlns:cx5="http://schemas.microsoft.com/office/drawing/2016/5/11/chartex" xmlns:cx6="http://schemas.microsoft.com/office/drawing/2016/5/12/chartex" xmlns:cx7="http://schemas.microsoft.com/office/drawing/2016/5/13/chartex" xmlns:cx8="http://schemas.microsoft.com/office/drawing/2016/5/14/chartex" xmlns:mc="http://schemas.openxmlformats.org/markup-compatibility/2006" xmlns:aink="http://schemas.microsoft.com/office/drawing/2016/ink" xmlns:am3d="http://schemas.microsoft.com/office/drawing/2017/model3d" xmlns:o="urn:schemas-microsoft-com:office:office" xmlns:oel="http://schemas.microsoft.com/office/2019/extlst" xmlns:r="http://schemas.openxmlformats.org/officeDocument/2006/relationships" xmlns:m="http://schemas.openxmlformats.org/officeDocument/2006/math" xmlns:v="urn:schemas-microsoft-com:vml" xmlns:wp14="http://schemas.microsoft.com/office/word/2010/wordprocessingDrawing" xmlns:wp="http://schemas.openxmlformats.org/drawingml/2006/wordprocessingDrawing" xmlns:w10="urn:schemas-microsoft-com:office:word" xmlns:w="http://schemas.openxmlformats.org/wordprocessingml/2006/main" xmlns:w14="http://schemas.microsoft.com/office/word/2010/wordml" xmlns:w15="http://schemas.microsoft.com/office/word/2012/wordml" xmlns:w16cex="http://schemas.microsoft.com/office/word/2018/wordml/cex" xmlns:w16cid="http://schemas.microsoft.com/office/word/2016/wordml/cid" xmlns:w16="http://schemas.microsoft.com/office/word/2018/wordml" xmlns:w16du="http://schemas.microsoft.com/office/word/2023/wordml/word16du" xmlns:w16sdtdh="http://schemas.microsoft.com/office/word/2020/wordml/sdtdatahash" xmlns:w16sdtfl="http://schemas.microsoft.com/office/word/2024/wordml/sdtformatlock" xmlns:w16se="http://schemas.microsoft.com/office/word/2015/wordml/symex" xmlns:wpg="http://schemas.microsoft.com/office/word/2010/wordprocessingGroup" xmlns:wpi="http://schemas.microsoft.com/office/word/2010/wordprocessingInk" xmlns:wne="http://schemas.microsoft.com/office/word/2006/wordml" xmlns:wps="http://schemas.microsoft.com/office/word/2010/wordprocessingShape" mc:Ignorable="w14 w15 w16se w16cid w16 w16cex w16sdtdh w16sdtfl w16du wp14">
   <w:p>
     <w:pPr>
       <w:pStyle w:val="Ttulo1"/>
@@ -19270,7 +19195,7 @@
           <v:path o:extrusionok="f" gradientshapeok="t" o:connecttype="rect"/>
           <o:lock v:ext="edit" aspectratio="t"/>
         </v:shapetype>
-        <v:shape id="WordPictureWatermark1170032283" o:spid="_x0000_s2051" type="#_x0000_t75" style="position:absolute;left:0;text-align:left;margin-left:0;margin-top:0;width:618.95pt;height:441.75pt;z-index:-251656192;mso-position-horizontal:center;mso-position-horizontal-relative:margin;mso-position-vertical:center;mso-position-vertical-relative:margin" o:allowincell="f">
+        <v:shape id="WordPictureWatermark1170032283" o:spid="_x0000_s1027" type="#_x0000_t75" style="position:absolute;left:0;text-align:left;margin-left:0;margin-top:0;width:618.95pt;height:441.75pt;z-index:-251656192;mso-position-horizontal:center;mso-position-horizontal-relative:margin;mso-position-vertical:center;mso-position-vertical-relative:margin" o:allowincell="f">
           <v:imagedata r:id="rId1" o:title="Imagen1" gain="19661f" blacklevel="22938f"/>
           <w10:wrap anchorx="margin" anchory="margin"/>
         </v:shape>
@@ -19520,33 +19445,7 @@
         <w:szCs w:val="19"/>
         <w:lang w:val="es-PA"/>
       </w:rPr>
-      <w:t xml:space="preserve">La Chorrera, Plaza </w:t>
-    </w:r>
-    <w:proofErr w:type="spellStart"/>
-    <w:r>
-      <w:rPr>
-        <w:rFonts w:ascii="Book Antiqua" w:hAnsi="Book Antiqua"/>
-        <w:b/>
-        <w:bCs/>
-        <w:color w:val="000000"/>
-        <w:sz w:val="19"/>
-        <w:szCs w:val="19"/>
-        <w:lang w:val="es-PA"/>
-      </w:rPr>
-      <w:t>Mitsue</w:t>
-    </w:r>
-    <w:proofErr w:type="spellEnd"/>
-    <w:r>
-      <w:rPr>
-        <w:rFonts w:ascii="Book Antiqua" w:hAnsi="Book Antiqua"/>
-        <w:b/>
-        <w:bCs/>
-        <w:color w:val="000000"/>
-        <w:sz w:val="19"/>
-        <w:szCs w:val="19"/>
-        <w:lang w:val="es-PA"/>
-      </w:rPr>
-      <w:t>, planta baja posterior diagonal a los Bomberos, local 3, calle de la Leopoldo Castillo.</w:t>
+      <w:t>La Chorrera, Plaza Mitsue, planta baja posterior diagonal a los Bomberos, local 3, calle de la Leopoldo Castillo.</w:t>
     </w:r>
   </w:p>
   <w:p>
@@ -19558,7 +19457,7 @@
 </file>
 
 <file path=word/header3.xml><?xml version="1.0" encoding="utf-8"?>
-<w:hdr xmlns:wpc="http://schemas.microsoft.com/office/word/2010/wordprocessingCanvas" xmlns:cx="http://schemas.microsoft.com/office/drawing/2014/chartex" xmlns:mc="http://schemas.openxmlformats.org/markup-compatibility/2006" xmlns:o="urn:schemas-microsoft-com:office:office" xmlns:r="http://schemas.openxmlformats.org/officeDocument/2006/relationships" xmlns:m="http://schemas.openxmlformats.org/officeDocument/2006/math" xmlns:v="urn:schemas-microsoft-com:vml" xmlns:wp14="http://schemas.microsoft.com/office/word/2010/wordprocessingDrawing" xmlns:wp="http://schemas.openxmlformats.org/drawingml/2006/wordprocessingDrawing" xmlns:w10="urn:schemas-microsoft-com:office:word" xmlns:w="http://schemas.openxmlformats.org/wordprocessingml/2006/main" xmlns:w14="http://schemas.microsoft.com/office/word/2010/wordml" xmlns:w15="http://schemas.microsoft.com/office/word/2012/wordml" xmlns:w16se="http://schemas.microsoft.com/office/word/2015/wordml/symex" xmlns:wpg="http://schemas.microsoft.com/office/word/2010/wordprocessingGroup" xmlns:wpi="http://schemas.microsoft.com/office/word/2010/wordprocessingInk" xmlns:wne="http://schemas.microsoft.com/office/word/2006/wordml" xmlns:wps="http://schemas.microsoft.com/office/word/2010/wordprocessingShape" mc:Ignorable="w14 w15 w16se wp14">
+<w:hdr xmlns:wpc="http://schemas.microsoft.com/office/word/2010/wordprocessingCanvas" xmlns:cx="http://schemas.microsoft.com/office/drawing/2014/chartex" xmlns:cx1="http://schemas.microsoft.com/office/drawing/2015/9/8/chartex" xmlns:cx2="http://schemas.microsoft.com/office/drawing/2015/10/21/chartex" xmlns:cx3="http://schemas.microsoft.com/office/drawing/2016/5/9/chartex" xmlns:cx4="http://schemas.microsoft.com/office/drawing/2016/5/10/chartex" xmlns:cx5="http://schemas.microsoft.com/office/drawing/2016/5/11/chartex" xmlns:cx6="http://schemas.microsoft.com/office/drawing/2016/5/12/chartex" xmlns:cx7="http://schemas.microsoft.com/office/drawing/2016/5/13/chartex" xmlns:cx8="http://schemas.microsoft.com/office/drawing/2016/5/14/chartex" xmlns:mc="http://schemas.openxmlformats.org/markup-compatibility/2006" xmlns:aink="http://schemas.microsoft.com/office/drawing/2016/ink" xmlns:am3d="http://schemas.microsoft.com/office/drawing/2017/model3d" xmlns:o="urn:schemas-microsoft-com:office:office" xmlns:oel="http://schemas.microsoft.com/office/2019/extlst" xmlns:r="http://schemas.openxmlformats.org/officeDocument/2006/relationships" xmlns:m="http://schemas.openxmlformats.org/officeDocument/2006/math" xmlns:v="urn:schemas-microsoft-com:vml" xmlns:wp14="http://schemas.microsoft.com/office/word/2010/wordprocessingDrawing" xmlns:wp="http://schemas.openxmlformats.org/drawingml/2006/wordprocessingDrawing" xmlns:w10="urn:schemas-microsoft-com:office:word" xmlns:w="http://schemas.openxmlformats.org/wordprocessingml/2006/main" xmlns:w14="http://schemas.microsoft.com/office/word/2010/wordml" xmlns:w15="http://schemas.microsoft.com/office/word/2012/wordml" xmlns:w16cex="http://schemas.microsoft.com/office/word/2018/wordml/cex" xmlns:w16cid="http://schemas.microsoft.com/office/word/2016/wordml/cid" xmlns:w16="http://schemas.microsoft.com/office/word/2018/wordml" xmlns:w16du="http://schemas.microsoft.com/office/word/2023/wordml/word16du" xmlns:w16sdtdh="http://schemas.microsoft.com/office/word/2020/wordml/sdtdatahash" xmlns:w16sdtfl="http://schemas.microsoft.com/office/word/2024/wordml/sdtformatlock" xmlns:w16se="http://schemas.microsoft.com/office/word/2015/wordml/symex" xmlns:wpg="http://schemas.microsoft.com/office/word/2010/wordprocessingGroup" xmlns:wpi="http://schemas.microsoft.com/office/word/2010/wordprocessingInk" xmlns:wne="http://schemas.microsoft.com/office/word/2006/wordml" xmlns:wps="http://schemas.microsoft.com/office/word/2010/wordprocessingShape" mc:Ignorable="w14 w15 w16se w16cid w16 w16cex w16sdtdh w16sdtfl w16du wp14">
   <w:p>
     <w:pPr>
       <w:pStyle w:val="Encabezado"/>
@@ -19588,7 +19487,7 @@
           <v:path o:extrusionok="f" gradientshapeok="t" o:connecttype="rect"/>
           <o:lock v:ext="edit" aspectratio="t"/>
         </v:shapetype>
-        <v:shape id="WordPictureWatermark1170032281" o:spid="_x0000_s2049" type="#_x0000_t75" style="position:absolute;margin-left:0;margin-top:0;width:618.95pt;height:441.75pt;z-index:-251658240;mso-position-horizontal:center;mso-position-horizontal-relative:margin;mso-position-vertical:center;mso-position-vertical-relative:margin" o:allowincell="f">
+        <v:shape id="WordPictureWatermark1170032281" o:spid="_x0000_s1025" type="#_x0000_t75" style="position:absolute;margin-left:0;margin-top:0;width:618.95pt;height:441.75pt;z-index:-251658240;mso-position-horizontal:center;mso-position-horizontal-relative:margin;mso-position-vertical:center;mso-position-vertical-relative:margin" o:allowincell="f">
           <v:imagedata r:id="rId1" o:title="Imagen1" gain="19661f" blacklevel="22938f"/>
           <w10:wrap anchorx="margin" anchory="margin"/>
         </v:shape>
@@ -19599,7 +19498,7 @@
 </file>
 
 <file path=word/numbering.xml><?xml version="1.0" encoding="utf-8"?>
-<w:numbering xmlns:wpc="http://schemas.microsoft.com/office/word/2010/wordprocessingCanvas" xmlns:cx="http://schemas.microsoft.com/office/drawing/2014/chartex" xmlns:mc="http://schemas.openxmlformats.org/markup-compatibility/2006" xmlns:o="urn:schemas-microsoft-com:office:office" xmlns:r="http://schemas.openxmlformats.org/officeDocument/2006/relationships" xmlns:m="http://schemas.openxmlformats.org/officeDocument/2006/math" xmlns:v="urn:schemas-microsoft-com:vml" xmlns:wp14="http://schemas.microsoft.com/office/word/2010/wordprocessingDrawing" xmlns:wp="http://schemas.openxmlformats.org/drawingml/2006/wordprocessingDrawing" xmlns:w10="urn:schemas-microsoft-com:office:word" xmlns:w="http://schemas.openxmlformats.org/wordprocessingml/2006/main" xmlns:w14="http://schemas.microsoft.com/office/word/2010/wordml" xmlns:w15="http://schemas.microsoft.com/office/word/2012/wordml" xmlns:w16se="http://schemas.microsoft.com/office/word/2015/wordml/symex" xmlns:wpg="http://schemas.microsoft.com/office/word/2010/wordprocessingGroup" xmlns:wpi="http://schemas.microsoft.com/office/word/2010/wordprocessingInk" xmlns:wne="http://schemas.microsoft.com/office/word/2006/wordml" xmlns:wps="http://schemas.microsoft.com/office/word/2010/wordprocessingShape" mc:Ignorable="w14 w15 w16se wp14">
+<w:numbering xmlns:wpc="http://schemas.microsoft.com/office/word/2010/wordprocessingCanvas" xmlns:cx="http://schemas.microsoft.com/office/drawing/2014/chartex" xmlns:cx1="http://schemas.microsoft.com/office/drawing/2015/9/8/chartex" xmlns:cx2="http://schemas.microsoft.com/office/drawing/2015/10/21/chartex" xmlns:cx3="http://schemas.microsoft.com/office/drawing/2016/5/9/chartex" xmlns:cx4="http://schemas.microsoft.com/office/drawing/2016/5/10/chartex" xmlns:cx5="http://schemas.microsoft.com/office/drawing/2016/5/11/chartex" xmlns:cx6="http://schemas.microsoft.com/office/drawing/2016/5/12/chartex" xmlns:cx7="http://schemas.microsoft.com/office/drawing/2016/5/13/chartex" xmlns:cx8="http://schemas.microsoft.com/office/drawing/2016/5/14/chartex" xmlns:mc="http://schemas.openxmlformats.org/markup-compatibility/2006" xmlns:aink="http://schemas.microsoft.com/office/drawing/2016/ink" xmlns:am3d="http://schemas.microsoft.com/office/drawing/2017/model3d" xmlns:o="urn:schemas-microsoft-com:office:office" xmlns:oel="http://schemas.microsoft.com/office/2019/extlst" xmlns:r="http://schemas.openxmlformats.org/officeDocument/2006/relationships" xmlns:m="http://schemas.openxmlformats.org/officeDocument/2006/math" xmlns:v="urn:schemas-microsoft-com:vml" xmlns:wp14="http://schemas.microsoft.com/office/word/2010/wordprocessingDrawing" xmlns:wp="http://schemas.openxmlformats.org/drawingml/2006/wordprocessingDrawing" xmlns:w10="urn:schemas-microsoft-com:office:word" xmlns:w="http://schemas.openxmlformats.org/wordprocessingml/2006/main" xmlns:w14="http://schemas.microsoft.com/office/word/2010/wordml" xmlns:w15="http://schemas.microsoft.com/office/word/2012/wordml" xmlns:w16cex="http://schemas.microsoft.com/office/word/2018/wordml/cex" xmlns:w16cid="http://schemas.microsoft.com/office/word/2016/wordml/cid" xmlns:w16="http://schemas.microsoft.com/office/word/2018/wordml" xmlns:w16du="http://schemas.microsoft.com/office/word/2023/wordml/word16du" xmlns:w16sdtdh="http://schemas.microsoft.com/office/word/2020/wordml/sdtdatahash" xmlns:w16sdtfl="http://schemas.microsoft.com/office/word/2024/wordml/sdtformatlock" xmlns:w16se="http://schemas.microsoft.com/office/word/2015/wordml/symex" xmlns:wpg="http://schemas.microsoft.com/office/word/2010/wordprocessingGroup" xmlns:wpi="http://schemas.microsoft.com/office/word/2010/wordprocessingInk" xmlns:wne="http://schemas.microsoft.com/office/word/2006/wordml" xmlns:wps="http://schemas.microsoft.com/office/word/2010/wordprocessingShape" mc:Ignorable="w14 w15 w16se w16cid w16 w16cex w16sdtdh w16sdtfl w16du wp14">
   <w:numPicBullet w:numPicBulletId="0">
     <w:pict>
       <v:shapetype id="_x0000_t75" coordsize="21600,21600" o:spt="75" o:preferrelative="t" path="m@4@5l@4@11@9@11@9@5xe" filled="f" stroked="f">
@@ -19621,14 +19520,14 @@
         <v:path o:extrusionok="f" gradientshapeok="t" o:connecttype="rect"/>
         <o:lock v:ext="edit" aspectratio="t"/>
       </v:shapetype>
-      <v:shape id="_x0000_i1034" type="#_x0000_t75" style="width:11.5pt;height:11.5pt" o:bullet="t">
+      <v:shape id="_x0000_i1025" type="#_x0000_t75" style="width:11.15pt;height:11.15pt" o:bullet="t">
         <v:imagedata r:id="rId1" o:title="BD14565_"/>
       </v:shape>
     </w:pict>
   </w:numPicBullet>
   <w:numPicBullet w:numPicBulletId="1">
     <w:pict>
-      <v:shape id="_x0000_i1035" type="#_x0000_t75" style="width:11.5pt;height:11.5pt" o:bullet="t">
+      <v:shape id="_x0000_i1026" type="#_x0000_t75" style="width:11.15pt;height:11.15pt" o:bullet="t">
         <v:imagedata r:id="rId2" o:title="mso839F"/>
       </v:shape>
     </w:pict>
@@ -21270,56 +21169,56 @@
       </w:rPr>
     </w:lvl>
   </w:abstractNum>
-  <w:num w:numId="1">
+  <w:num w:numId="1" w16cid:durableId="10570557">
     <w:abstractNumId w:val="10"/>
   </w:num>
-  <w:num w:numId="2">
+  <w:num w:numId="2" w16cid:durableId="1387100365">
     <w:abstractNumId w:val="2"/>
   </w:num>
-  <w:num w:numId="3">
+  <w:num w:numId="3" w16cid:durableId="113251035">
     <w:abstractNumId w:val="4"/>
   </w:num>
-  <w:num w:numId="4">
+  <w:num w:numId="4" w16cid:durableId="727924420">
     <w:abstractNumId w:val="5"/>
   </w:num>
-  <w:num w:numId="5">
+  <w:num w:numId="5" w16cid:durableId="219026033">
     <w:abstractNumId w:val="1"/>
   </w:num>
-  <w:num w:numId="6">
+  <w:num w:numId="6" w16cid:durableId="1286233248">
     <w:abstractNumId w:val="14"/>
   </w:num>
-  <w:num w:numId="7">
+  <w:num w:numId="7" w16cid:durableId="1996182500">
     <w:abstractNumId w:val="13"/>
   </w:num>
-  <w:num w:numId="8">
+  <w:num w:numId="8" w16cid:durableId="285356644">
     <w:abstractNumId w:val="3"/>
   </w:num>
-  <w:num w:numId="9">
+  <w:num w:numId="9" w16cid:durableId="89669088">
     <w:abstractNumId w:val="7"/>
   </w:num>
-  <w:num w:numId="10">
+  <w:num w:numId="10" w16cid:durableId="55593409">
     <w:abstractNumId w:val="11"/>
   </w:num>
-  <w:num w:numId="11">
+  <w:num w:numId="11" w16cid:durableId="490218360">
     <w:abstractNumId w:val="0"/>
   </w:num>
-  <w:num w:numId="12">
+  <w:num w:numId="12" w16cid:durableId="1490562403">
     <w:abstractNumId w:val="9"/>
   </w:num>
-  <w:num w:numId="13">
+  <w:num w:numId="13" w16cid:durableId="152645168">
     <w:abstractNumId w:val="6"/>
   </w:num>
-  <w:num w:numId="14">
+  <w:num w:numId="14" w16cid:durableId="2127194737">
     <w:abstractNumId w:val="12"/>
   </w:num>
-  <w:num w:numId="15">
+  <w:num w:numId="15" w16cid:durableId="768231302">
     <w:abstractNumId w:val="8"/>
   </w:num>
 </w:numbering>
 </file>
 
 <file path=word/styles.xml><?xml version="1.0" encoding="utf-8"?>
-<w:styles xmlns:mc="http://schemas.openxmlformats.org/markup-compatibility/2006" xmlns:r="http://schemas.openxmlformats.org/officeDocument/2006/relationships" xmlns:w="http://schemas.openxmlformats.org/wordprocessingml/2006/main" xmlns:w14="http://schemas.microsoft.com/office/word/2010/wordml" xmlns:w15="http://schemas.microsoft.com/office/word/2012/wordml" xmlns:w16se="http://schemas.microsoft.com/office/word/2015/wordml/symex" mc:Ignorable="w14 w15 w16se">
+<w:styles xmlns:mc="http://schemas.openxmlformats.org/markup-compatibility/2006" xmlns:r="http://schemas.openxmlformats.org/officeDocument/2006/relationships" xmlns:w="http://schemas.openxmlformats.org/wordprocessingml/2006/main" xmlns:w14="http://schemas.microsoft.com/office/word/2010/wordml" xmlns:w15="http://schemas.microsoft.com/office/word/2012/wordml" xmlns:w16cex="http://schemas.microsoft.com/office/word/2018/wordml/cex" xmlns:w16cid="http://schemas.microsoft.com/office/word/2016/wordml/cid" xmlns:w16="http://schemas.microsoft.com/office/word/2018/wordml" xmlns:w16du="http://schemas.microsoft.com/office/word/2023/wordml/word16du" xmlns:w16sdtdh="http://schemas.microsoft.com/office/word/2020/wordml/sdtdatahash" xmlns:w16sdtfl="http://schemas.microsoft.com/office/word/2024/wordml/sdtformatlock" xmlns:w16se="http://schemas.microsoft.com/office/word/2015/wordml/symex" mc:Ignorable="w14 w15 w16se w16cid w16 w16cex w16sdtdh w16sdtfl w16du">
   <w:docDefaults>
     <w:rPrDefault>
       <w:rPr>
@@ -21335,7 +21234,7 @@
       </w:pPr>
     </w:pPrDefault>
   </w:docDefaults>
-  <w:latentStyles w:defLockedState="0" w:defUIPriority="99" w:defSemiHidden="0" w:defUnhideWhenUsed="0" w:defQFormat="0" w:count="371">
+  <w:latentStyles w:defLockedState="0" w:defUIPriority="99" w:defSemiHidden="0" w:defUnhideWhenUsed="0" w:defQFormat="0" w:count="376">
     <w:lsdException w:name="Normal" w:uiPriority="0" w:qFormat="1"/>
     <w:lsdException w:name="heading 1" w:uiPriority="0" w:qFormat="1"/>
     <w:lsdException w:name="heading 2" w:semiHidden="1" w:uiPriority="0" w:unhideWhenUsed="1" w:qFormat="1"/>
@@ -21698,6 +21597,11 @@
     <w:lsdException w:name="List Table 5 Dark Accent 6" w:uiPriority="50"/>
     <w:lsdException w:name="List Table 6 Colorful Accent 6" w:uiPriority="51"/>
     <w:lsdException w:name="List Table 7 Colorful Accent 6" w:uiPriority="52"/>
+    <w:lsdException w:name="Mention" w:semiHidden="1" w:unhideWhenUsed="1"/>
+    <w:lsdException w:name="Smart Hyperlink" w:semiHidden="1" w:unhideWhenUsed="1"/>
+    <w:lsdException w:name="Hashtag" w:semiHidden="1" w:unhideWhenUsed="1"/>
+    <w:lsdException w:name="Unresolved Mention" w:semiHidden="1" w:unhideWhenUsed="1"/>
+    <w:lsdException w:name="Smart Link" w:semiHidden="1" w:unhideWhenUsed="1"/>
   </w:latentStyles>
   <w:style w:type="paragraph" w:default="1" w:styleId="Normal">
     <w:name w:val="Normal"/>

</xml_diff>